<commit_message>
Didn't do much to contribute to the hw today
</commit_message>
<xml_diff>
--- a/Chapt 3/Chapter03Homework.docx
+++ b/Chapt 3/Chapter03Homework.docx
@@ -51,6 +51,7 @@
           <w:numId w:val="1"/>
         </w:numPr>
         <w:spacing w:before="0" w:after="240"/>
+        <w:contextualSpacing/>
         <w:rPr/>
       </w:pPr>
       <w:r>
@@ -70,6 +71,7 @@
           <w:numId w:val="1"/>
         </w:numPr>
         <w:spacing w:before="0" w:after="240"/>
+        <w:contextualSpacing/>
         <w:rPr>
           <w:color w:val="1C3687"/>
         </w:rPr>
@@ -92,6 +94,7 @@
           <w:numId w:val="1"/>
         </w:numPr>
         <w:spacing w:before="0" w:after="240"/>
+        <w:contextualSpacing/>
         <w:rPr>
           <w:color w:val="1C3687"/>
         </w:rPr>
@@ -114,6 +117,7 @@
           <w:numId w:val="1"/>
         </w:numPr>
         <w:spacing w:before="0" w:after="240"/>
+        <w:contextualSpacing/>
         <w:rPr>
           <w:rFonts w:ascii="Arial" w:hAnsi="Arial"/>
           <w:sz w:val="24"/>
@@ -134,6 +138,7 @@
         <w:pStyle w:val="ListParagraph"/>
         <w:spacing w:before="0" w:after="240"/>
         <w:ind w:left="360" w:hanging="0"/>
+        <w:contextualSpacing/>
         <w:rPr>
           <w:rFonts w:ascii="Courier New" w:hAnsi="Courier New" w:cs="Courier New"/>
           <w:sz w:val="24"/>
@@ -154,6 +159,7 @@
         <w:pStyle w:val="ListParagraph"/>
         <w:spacing w:before="0" w:after="240"/>
         <w:ind w:left="360" w:hanging="0"/>
+        <w:contextualSpacing/>
         <w:rPr/>
       </w:pPr>
       <w:r>
@@ -208,6 +214,7 @@
         <w:bidi w:val="0"/>
         <w:spacing w:before="0" w:after="240"/>
         <w:ind w:left="0" w:right="0" w:firstLine="989"/>
+        <w:contextualSpacing/>
         <w:jc w:val="left"/>
         <w:rPr/>
       </w:pPr>
@@ -263,6 +270,7 @@
         <w:bidi w:val="0"/>
         <w:spacing w:before="0" w:after="240"/>
         <w:ind w:left="0" w:right="0" w:firstLine="989"/>
+        <w:contextualSpacing/>
         <w:jc w:val="left"/>
         <w:rPr/>
       </w:pPr>
@@ -310,11 +318,27 @@
     <w:p>
       <w:pPr>
         <w:pStyle w:val="ListParagraph"/>
+        <w:widowControl/>
+        <w:bidi w:val="0"/>
+        <w:spacing w:before="0" w:after="240"/>
+        <w:ind w:left="0" w:right="0" w:firstLine="989"/>
+        <w:contextualSpacing/>
+        <w:jc w:val="left"/>
+        <w:rPr/>
+      </w:pPr>
+      <w:r>
+        <w:rPr/>
+      </w:r>
+    </w:p>
+    <w:p>
+      <w:pPr>
+        <w:pStyle w:val="ListParagraph"/>
         <w:numPr>
           <w:ilvl w:val="0"/>
           <w:numId w:val="1"/>
         </w:numPr>
         <w:spacing w:before="0" w:after="240"/>
+        <w:contextualSpacing/>
         <w:rPr/>
       </w:pPr>
       <w:r>
@@ -393,19 +417,23 @@
     <w:p>
       <w:pPr>
         <w:pStyle w:val="ListParagraph"/>
+        <w:widowControl/>
         <w:numPr>
           <w:ilvl w:val="1"/>
           <w:numId w:val="1"/>
         </w:numPr>
+        <w:tabs>
+          <w:tab w:val="left" w:pos="1445" w:leader="none"/>
+        </w:tabs>
+        <w:bidi w:val="0"/>
         <w:spacing w:before="0" w:after="240"/>
+        <w:ind w:left="1529" w:right="0" w:hanging="360"/>
+        <w:contextualSpacing/>
+        <w:jc w:val="left"/>
         <w:rPr/>
       </w:pPr>
       <w:r>
-        <w:rPr>
-          <w:rFonts w:ascii="Arial" w:hAnsi="Arial"/>
-          <w:sz w:val="24"/>
-          <w:szCs w:val="24"/>
-        </w:rPr>
+        <w:rPr/>
         <w:drawing>
           <wp:inline distT="0" distB="0" distL="0" distR="0">
             <wp:extent cx="3124200" cy="400050"/>
@@ -448,11 +476,30 @@
     <w:p>
       <w:pPr>
         <w:pStyle w:val="ListParagraph"/>
+        <w:widowControl/>
+        <w:tabs>
+          <w:tab w:val="left" w:pos="1445" w:leader="none"/>
+        </w:tabs>
+        <w:bidi w:val="0"/>
+        <w:spacing w:before="0" w:after="240"/>
+        <w:ind w:left="1529" w:right="0" w:hanging="360"/>
+        <w:contextualSpacing/>
+        <w:jc w:val="left"/>
+        <w:rPr/>
+      </w:pPr>
+      <w:r>
+        <w:rPr/>
+      </w:r>
+    </w:p>
+    <w:p>
+      <w:pPr>
+        <w:pStyle w:val="ListParagraph"/>
         <w:numPr>
           <w:ilvl w:val="0"/>
           <w:numId w:val="1"/>
         </w:numPr>
         <w:spacing w:before="0" w:after="240"/>
+        <w:contextualSpacing/>
         <w:rPr/>
       </w:pPr>
       <w:r>
@@ -488,10 +535,18 @@
           <w:numId w:val="1"/>
         </w:numPr>
         <w:spacing w:before="0" w:after="240"/>
-        <w:rPr>
+        <w:contextualSpacing/>
+        <w:rPr/>
+      </w:pPr>
+      <w:r>
+        <w:rPr>
+          <w:rFonts w:ascii="Arial" w:hAnsi="Arial"/>
           <w:color w:val="1C3687"/>
-        </w:rPr>
-      </w:pPr>
+          <w:sz w:val="24"/>
+          <w:szCs w:val="24"/>
+        </w:rPr>
+        <w:t xml:space="preserve">The keyword new </w:t>
+      </w:r>
       <w:r>
         <w:rPr>
           <w:rFonts w:ascii="Arial" w:hAnsi="Arial"/>
@@ -499,7 +554,37 @@
           <w:sz w:val="24"/>
           <w:szCs w:val="24"/>
         </w:rPr>
-        <w:t>The keyword new creates the object much like a built in method.</w:t>
+        <w:t xml:space="preserve">is a constructor that </w:t>
+      </w:r>
+      <w:r>
+        <w:rPr>
+          <w:rFonts w:ascii="Arial" w:hAnsi="Arial"/>
+          <w:color w:val="1C3687"/>
+          <w:sz w:val="24"/>
+          <w:szCs w:val="24"/>
+        </w:rPr>
+        <w:t>creates the object much like a built in method.</w:t>
+      </w:r>
+    </w:p>
+    <w:p>
+      <w:pPr>
+        <w:pStyle w:val="ListParagraph"/>
+        <w:numPr>
+          <w:ilvl w:val="0"/>
+          <w:numId w:val="0"/>
+        </w:numPr>
+        <w:spacing w:before="0" w:after="240"/>
+        <w:ind w:left="1800" w:hanging="0"/>
+        <w:contextualSpacing/>
+        <w:rPr>
+          <w:rFonts w:ascii="Arial" w:hAnsi="Arial"/>
+          <w:color w:val="1C3687"/>
+          <w:sz w:val="24"/>
+          <w:szCs w:val="24"/>
+        </w:rPr>
+      </w:pPr>
+      <w:r>
+        <w:rPr/>
       </w:r>
     </w:p>
     <w:p>
@@ -510,6 +595,7 @@
           <w:numId w:val="1"/>
         </w:numPr>
         <w:spacing w:before="0" w:after="240"/>
+        <w:contextualSpacing/>
         <w:rPr/>
       </w:pPr>
       <w:r>
@@ -724,7 +810,6 @@
         </w:tabs>
         <w:ind w:left="34" w:hanging="397"/>
       </w:pPr>
-      <w:rPr/>
     </w:lvl>
     <w:lvl w:ilvl="1">
       <w:start w:val="1"/>
@@ -737,7 +822,6 @@
         </w:tabs>
         <w:ind w:left="431" w:hanging="397"/>
       </w:pPr>
-      <w:rPr/>
     </w:lvl>
     <w:lvl w:ilvl="2">
       <w:start w:val="1"/>
@@ -750,7 +834,6 @@
         </w:tabs>
         <w:ind w:left="828" w:hanging="397"/>
       </w:pPr>
-      <w:rPr/>
     </w:lvl>
     <w:lvl w:ilvl="3">
       <w:start w:val="1"/>
@@ -763,7 +846,6 @@
         </w:tabs>
         <w:ind w:left="1225" w:hanging="397"/>
       </w:pPr>
-      <w:rPr/>
     </w:lvl>
     <w:lvl w:ilvl="4">
       <w:start w:val="1"/>
@@ -776,7 +858,6 @@
         </w:tabs>
         <w:ind w:left="1622" w:hanging="397"/>
       </w:pPr>
-      <w:rPr/>
     </w:lvl>
     <w:lvl w:ilvl="5">
       <w:start w:val="1"/>
@@ -789,7 +870,6 @@
         </w:tabs>
         <w:ind w:left="2019" w:hanging="397"/>
       </w:pPr>
-      <w:rPr/>
     </w:lvl>
     <w:lvl w:ilvl="6">
       <w:start w:val="1"/>
@@ -802,7 +882,6 @@
         </w:tabs>
         <w:ind w:left="2416" w:hanging="397"/>
       </w:pPr>
-      <w:rPr/>
     </w:lvl>
     <w:lvl w:ilvl="7">
       <w:start w:val="1"/>
@@ -815,7 +894,6 @@
         </w:tabs>
         <w:ind w:left="2813" w:hanging="397"/>
       </w:pPr>
-      <w:rPr/>
     </w:lvl>
     <w:lvl w:ilvl="8">
       <w:start w:val="1"/>
@@ -828,7 +906,6 @@
         </w:tabs>
         <w:ind w:left="3210" w:hanging="397"/>
       </w:pPr>
-      <w:rPr/>
     </w:lvl>
   </w:abstractNum>
   <w:abstractNum w:abstractNumId="3">

</xml_diff>

<commit_message>
Finished and Submit HW 3
</commit_message>
<xml_diff>
--- a/Chapt 3/Chapter03Homework.docx
+++ b/Chapt 3/Chapter03Homework.docx
@@ -7,15 +7,19 @@
         <w:pStyle w:val="Heading1"/>
         <w:spacing w:before="0" w:after="0"/>
         <w:jc w:val="center"/>
+        <w:rPr/>
+      </w:pPr>
+      <w:r>
         <w:rPr>
           <w:sz w:val="32"/>
         </w:rPr>
-      </w:pPr>
+        <w:t xml:space="preserve">Chapter 3 Homework -  </w:t>
+      </w:r>
       <w:r>
         <w:rPr>
           <w:sz w:val="32"/>
         </w:rPr>
-        <w:t>Chapter 3 Homework</w:t>
+        <w:t>John Paukovits</w:t>
       </w:r>
     </w:p>
     <w:p>
@@ -418,25 +422,29 @@
       <w:pPr>
         <w:pStyle w:val="ListParagraph"/>
         <w:widowControl/>
-        <w:numPr>
-          <w:ilvl w:val="1"/>
-          <w:numId w:val="1"/>
-        </w:numPr>
         <w:tabs>
-          <w:tab w:val="left" w:pos="1445" w:leader="none"/>
+          <w:tab w:val="left" w:pos="1077" w:leader="none"/>
         </w:tabs>
         <w:bidi w:val="0"/>
         <w:spacing w:before="0" w:after="240"/>
-        <w:ind w:left="1529" w:right="0" w:hanging="360"/>
+        <w:ind w:right="0" w:hanging="0"/>
         <w:contextualSpacing/>
         <w:jc w:val="left"/>
         <w:rPr/>
       </w:pPr>
       <w:r>
         <w:rPr/>
+        <w:tab/>
+      </w:r>
+      <w:r>
+        <w:rPr/>
+        <w:t xml:space="preserve">a. </w:t>
+      </w:r>
+      <w:r>
+        <w:rPr/>
         <w:drawing>
           <wp:inline distT="0" distB="0" distL="0" distR="0">
-            <wp:extent cx="3124200" cy="400050"/>
+            <wp:extent cx="3124200" cy="609600"/>
             <wp:effectExtent l="0" t="0" r="0" b="0"/>
             <wp:docPr id="3" name="Image3" descr=""/>
             <wp:cNvGraphicFramePr>
@@ -460,7 +468,7 @@
                   <pic:spPr bwMode="auto">
                     <a:xfrm>
                       <a:off x="0" y="0"/>
-                      <a:ext cx="3124200" cy="400050"/>
+                      <a:ext cx="3124200" cy="609600"/>
                     </a:xfrm>
                     <a:prstGeom prst="rect">
                       <a:avLst/>
@@ -482,7 +490,7 @@
         </w:tabs>
         <w:bidi w:val="0"/>
         <w:spacing w:before="0" w:after="240"/>
-        <w:ind w:left="1529" w:right="0" w:hanging="360"/>
+        <w:ind w:right="0" w:hanging="0"/>
         <w:contextualSpacing/>
         <w:jc w:val="left"/>
         <w:rPr/>
@@ -545,25 +553,7 @@
           <w:sz w:val="24"/>
           <w:szCs w:val="24"/>
         </w:rPr>
-        <w:t xml:space="preserve">The keyword new </w:t>
-      </w:r>
-      <w:r>
-        <w:rPr>
-          <w:rFonts w:ascii="Arial" w:hAnsi="Arial"/>
-          <w:color w:val="1C3687"/>
-          <w:sz w:val="24"/>
-          <w:szCs w:val="24"/>
-        </w:rPr>
-        <w:t xml:space="preserve">is a constructor that </w:t>
-      </w:r>
-      <w:r>
-        <w:rPr>
-          <w:rFonts w:ascii="Arial" w:hAnsi="Arial"/>
-          <w:color w:val="1C3687"/>
-          <w:sz w:val="24"/>
-          <w:szCs w:val="24"/>
-        </w:rPr>
-        <w:t>creates the object much like a built in method.</w:t>
+        <w:t>The keyword new is a constructor that creates the object much like a built in method.</w:t>
       </w:r>
     </w:p>
     <w:p>
@@ -584,7 +574,12 @@
         </w:rPr>
       </w:pPr>
       <w:r>
-        <w:rPr/>
+        <w:rPr>
+          <w:rFonts w:ascii="Arial" w:hAnsi="Arial"/>
+          <w:color w:val="1C3687"/>
+          <w:sz w:val="24"/>
+          <w:szCs w:val="24"/>
+        </w:rPr>
       </w:r>
     </w:p>
     <w:p>
@@ -649,9 +644,65 @@
         <w:t xml:space="preserve"> </w:t>
       </w:r>
     </w:p>
+    <w:p>
+      <w:pPr>
+        <w:pStyle w:val="ListParagraph"/>
+        <w:numPr>
+          <w:ilvl w:val="1"/>
+          <w:numId w:val="1"/>
+        </w:numPr>
+        <w:spacing w:before="0" w:after="240"/>
+        <w:contextualSpacing/>
+        <w:rPr/>
+      </w:pPr>
+      <w:r>
+        <w:rPr>
+          <w:rFonts w:cs="Arial" w:ascii="Arial" w:hAnsi="Arial"/>
+          <w:sz w:val="24"/>
+          <w:szCs w:val="24"/>
+        </w:rPr>
+        <w:drawing>
+          <wp:inline distT="0" distB="0" distL="0" distR="0">
+            <wp:extent cx="2771775" cy="495300"/>
+            <wp:effectExtent l="0" t="0" r="0" b="0"/>
+            <wp:docPr id="4" name="Image4" descr=""/>
+            <wp:cNvGraphicFramePr>
+              <a:graphicFrameLocks xmlns:a="http://schemas.openxmlformats.org/drawingml/2006/main" noChangeAspect="1"/>
+            </wp:cNvGraphicFramePr>
+            <a:graphic xmlns:a="http://schemas.openxmlformats.org/drawingml/2006/main">
+              <a:graphicData uri="http://schemas.openxmlformats.org/drawingml/2006/picture">
+                <pic:pic xmlns:pic="http://schemas.openxmlformats.org/drawingml/2006/picture">
+                  <pic:nvPicPr>
+                    <pic:cNvPr id="4" name="Image4" descr=""/>
+                    <pic:cNvPicPr>
+                      <a:picLocks noChangeAspect="1" noChangeArrowheads="1"/>
+                    </pic:cNvPicPr>
+                  </pic:nvPicPr>
+                  <pic:blipFill>
+                    <a:blip r:embed="rId5"/>
+                    <a:stretch>
+                      <a:fillRect/>
+                    </a:stretch>
+                  </pic:blipFill>
+                  <pic:spPr bwMode="auto">
+                    <a:xfrm>
+                      <a:off x="0" y="0"/>
+                      <a:ext cx="2771775" cy="495300"/>
+                    </a:xfrm>
+                    <a:prstGeom prst="rect">
+                      <a:avLst/>
+                    </a:prstGeom>
+                  </pic:spPr>
+                </pic:pic>
+              </a:graphicData>
+            </a:graphic>
+          </wp:inline>
+        </w:drawing>
+      </w:r>
+    </w:p>
     <w:sectPr>
-      <w:headerReference w:type="default" r:id="rId5"/>
-      <w:footerReference w:type="default" r:id="rId6"/>
+      <w:headerReference w:type="default" r:id="rId6"/>
+      <w:footerReference w:type="default" r:id="rId7"/>
       <w:type w:val="nextPage"/>
       <w:pgSz w:w="12240" w:h="15840"/>
       <w:pgMar w:left="1440" w:right="1440" w:header="720" w:top="1440" w:footer="720" w:bottom="1440" w:gutter="0"/>

</xml_diff>